<commit_message>
it didn't render properly, so recommit
</commit_message>
<xml_diff>
--- a/docs/tutorial-document.docx
+++ b/docs/tutorial-document.docx
@@ -347,7 +347,7 @@
           <w:rPr>
             <w:rStyle w:val="Hyperlink"/>
           </w:rPr>
-          <w:t xml:space="preserve">Figure 1</w:t>
+          <w:t xml:space="preserve">Figure 3.1</w:t>
         </w:r>
       </w:hyperlink>
       <w:r>
@@ -389,7 +389,7 @@
           <w:rPr>
             <w:rStyle w:val="Hyperlink"/>
           </w:rPr>
-          <w:t xml:space="preserve">Equation 1</w:t>
+          <w:t xml:space="preserve">Equation 3.1</w:t>
         </w:r>
       </w:hyperlink>
       <w:r>
@@ -575,7 +575,7 @@
               <w:pStyle w:val="ImageCaption"/>
             </w:pPr>
             <w:r>
-              <w:t xml:space="preserve">Figure 1: Simple Plot</w:t>
+              <w:t xml:space="preserve">Figure 3.1: Simple Plot</w:t>
             </w:r>
           </w:p>
           <w:bookmarkEnd w:id="30"/>
@@ -731,7 +731,7 @@
             </m:dPr>
             <m:e>
               <m:r>
-                <m:t>1</m:t>
+                <m:t>3.1</m:t>
               </m:r>
             </m:e>
           </m:d>

</xml_diff>